<commit_message>
Images on textarea done!
</commit_message>
<xml_diff>
--- a/app/docx/EIM-PROVA.docx
+++ b/app/docx/EIM-PROVA.docx
@@ -8438,14 +8438,16 @@
           <w:rFonts w:ascii="arial" w:hAnsi="arial"/>
           <w:b/>
           <w:b/>
-          <w:sz w:val="11"/>
-        </w:rPr>
-      </w:pPr>
-      <w:r>
-        <w:rPr>
-          <w:rFonts w:ascii="arial" w:hAnsi="arial"/>
-          <w:b/>
-          <w:sz w:val="11"/>
+          <w:sz w:val="14"/>
+          <w:szCs w:val="14"/>
+        </w:rPr>
+      </w:pPr>
+      <w:r>
+        <w:rPr>
+          <w:rFonts w:ascii="arial" w:hAnsi="arial"/>
+          <w:b/>
+          <w:sz w:val="14"/>
+          <w:szCs w:val="14"/>
         </w:rPr>
       </w:r>
     </w:p>
@@ -8467,7 +8469,7 @@
           <w:sz w:val="14"/>
           <w:szCs w:val="14"/>
         </w:rPr>
-        <w:t>Marges</w:t>
+        <w:t xml:space="preserve">Marges</w:t>
       </w:r>
       <w:r>
         <w:rPr>
@@ -8487,7 +8489,82 @@
           <w:sz w:val="14"/>
           <w:szCs w:val="14"/>
         </w:rPr>
-        <w:t xml:space="preserve">d'acceptació: Prova</w:t>
+        <w:t xml:space="preserve">d'acceptació: </w:t>
+      </w:r>
+    </w:p>
+    <w:p>
+      <w:pPr>
+        <w:pStyle w:val="Normal"/>
+        <w:spacing w:before="1" w:after="0"/>
+        <w:ind w:left="0" w:right="0" w:hanging="0"/>
+        <w:jc w:val="left"/>
+        <w:rPr>
+          <w:sz w:val="14"/>
+          <w:szCs w:val="14"/>
+        </w:rPr>
+      </w:pPr>
+      <w:r>
+        <w:rPr>
+          <w:rFonts w:ascii="arial" w:hAnsi="arial"/>
+          <w:color w:val="202529"/>
+          <w:spacing w:val="-2"/>
+          <w:sz w:val="14"/>
+          <w:szCs w:val="14"/>
+        </w:rPr>
+        <w:t xml:space="preserve">Hola que tal,</w:t>
+        <w:br/>
+        <w:t xml:space="preserve"/>
+        <w:br/>
+        <w:t xml:space="preserve"/>
+      </w:r>
+      <w:r>
+        <w:drawing>
+          <wp:inline xmlns:a="http://schemas.openxmlformats.org/drawingml/2006/main" xmlns:pic="http://schemas.openxmlformats.org/drawingml/2006/picture">
+            <wp:extent cx="1800000" cy="1080000"/>
+            <wp:docPr id="1004" name="Picture 1004"/>
+            <wp:cNvGraphicFramePr>
+              <a:graphicFrameLocks noChangeAspect="1"/>
+            </wp:cNvGraphicFramePr>
+            <a:graphic>
+              <a:graphicData uri="http://schemas.openxmlformats.org/drawingml/2006/picture">
+                <pic:pic>
+                  <pic:nvPicPr>
+                    <pic:cNvPr id="0" name="LOGO CENTRAT COLOR RGB(2).png"/>
+                    <pic:cNvPicPr/>
+                  </pic:nvPicPr>
+                  <pic:blipFill>
+                    <a:blip r:embed="rId8"/>
+                    <a:stretch>
+                      <a:fillRect/>
+                    </a:stretch>
+                  </pic:blipFill>
+                  <pic:spPr>
+                    <a:xfrm>
+                      <a:off x="0" y="0"/>
+                      <a:ext cx="1800000" cy="1080000"/>
+                    </a:xfrm>
+                    <a:prstGeom prst="rect"/>
+                  </pic:spPr>
+                </pic:pic>
+              </a:graphicData>
+            </a:graphic>
+          </wp:inline>
+        </w:drawing>
+      </w:r>
+      <w:r>
+        <w:t xml:space="preserve"/>
+        <w:br/>
+        <w:t xml:space="preserve"/>
+        <w:br/>
+        <w:t xml:space="preserve"/>
+        <w:br/>
+        <w:t xml:space="preserve"/>
+        <w:br/>
+        <w:t xml:space="preserve">Esto es una prueba de imagenes</w:t>
+        <w:br/>
+        <w:t xml:space="preserve"/>
+        <w:br/>
+        <w:t xml:space="preserve"/>
       </w:r>
     </w:p>
     <w:p>
@@ -8496,13 +8573,15 @@
         <w:spacing w:lineRule="auto" w:line="240" w:before="0" w:after="0"/>
         <w:rPr>
           <w:rFonts w:ascii="arial" w:hAnsi="arial"/>
-          <w:sz w:val="11"/>
-        </w:rPr>
-      </w:pPr>
-      <w:r>
-        <w:rPr>
-          <w:rFonts w:ascii="arial" w:hAnsi="arial"/>
-          <w:sz w:val="11"/>
+          <w:sz w:val="14"/>
+          <w:szCs w:val="14"/>
+        </w:rPr>
+      </w:pPr>
+      <w:r>
+        <w:rPr>
+          <w:rFonts w:ascii="arial" w:hAnsi="arial"/>
+          <w:sz w:val="14"/>
+          <w:szCs w:val="14"/>
         </w:rPr>
       </w:r>
     </w:p>
@@ -8512,13 +8591,15 @@
         <w:spacing w:lineRule="auto" w:line="240" w:before="67" w:after="0"/>
         <w:rPr>
           <w:rFonts w:ascii="arial" w:hAnsi="arial"/>
-          <w:sz w:val="11"/>
-        </w:rPr>
-      </w:pPr>
-      <w:r>
-        <w:rPr>
-          <w:rFonts w:ascii="arial" w:hAnsi="arial"/>
-          <w:sz w:val="11"/>
+          <w:sz w:val="14"/>
+          <w:szCs w:val="14"/>
+        </w:rPr>
+      </w:pPr>
+      <w:r>
+        <w:rPr>
+          <w:rFonts w:ascii="arial" w:hAnsi="arial"/>
+          <w:sz w:val="14"/>
+          <w:szCs w:val="14"/>
         </w:rPr>
       </w:r>
     </w:p>
@@ -8607,16 +8688,16 @@
           <w:rFonts w:ascii="arial" w:hAnsi="arial"/>
           <w:b/>
           <w:b/>
-          <w:sz w:val="12"/>
-          <w:szCs w:val="12"/>
-        </w:rPr>
-      </w:pPr>
-      <w:r>
-        <w:rPr>
-          <w:rFonts w:ascii="arial" w:hAnsi="arial"/>
-          <w:b/>
-          <w:sz w:val="12"/>
-          <w:szCs w:val="12"/>
+          <w:sz w:val="14"/>
+          <w:szCs w:val="14"/>
+        </w:rPr>
+      </w:pPr>
+      <w:r>
+        <w:rPr>
+          <w:rFonts w:ascii="arial" w:hAnsi="arial"/>
+          <w:b/>
+          <w:sz w:val="14"/>
+          <w:szCs w:val="14"/>
         </w:rPr>
       </w:r>
     </w:p>
@@ -8640,25 +8721,7 @@
           <w:sz w:val="14"/>
           <w:szCs w:val="14"/>
         </w:rPr>
-        <w:t xml:space="preserve">Descripció: Prova</w:t>
-      </w:r>
-    </w:p>
-    <w:p>
-      <w:pPr>
-        <w:pStyle w:val="Normal"/>
-        <w:spacing w:lineRule="auto" w:line="240" w:before="35" w:after="0"/>
-        <w:rPr>
-          <w:rFonts w:ascii="arial" w:hAnsi="arial"/>
-          <w:sz w:val="14"/>
-          <w:szCs w:val="14"/>
-        </w:rPr>
-      </w:pPr>
-      <w:r>
-        <w:rPr>
-          <w:rFonts w:ascii="arial" w:hAnsi="arial"/>
-          <w:sz w:val="14"/>
-          <w:szCs w:val="14"/>
-        </w:rPr>
+        <w:t>Descripció:</w:t>
       </w:r>
     </w:p>
     <w:p>
@@ -8681,13 +8744,13 @@
           <w:sz w:val="14"/>
           <w:szCs w:val="14"/>
         </w:rPr>
-        <w:t xml:space="preserve">Periodicitat: Prova</w:t>
+        <w:t xml:space="preserve">Prova</w:t>
       </w:r>
     </w:p>
     <w:p>
       <w:pPr>
         <w:pStyle w:val="Normal"/>
-        <w:spacing w:lineRule="auto" w:line="240" w:before="42" w:after="0"/>
+        <w:spacing w:lineRule="auto" w:line="240" w:before="35" w:after="0"/>
         <w:rPr>
           <w:rFonts w:ascii="arial" w:hAnsi="arial"/>
           <w:sz w:val="14"/>
@@ -8717,152 +8780,12 @@
         <w:rPr>
           <w:rFonts w:ascii="arial" w:hAnsi="arial"/>
           <w:color w:val="202529"/>
-          <w:sz w:val="14"/>
-          <w:szCs w:val="14"/>
-        </w:rPr>
-        <w:t>Marges</w:t>
-      </w:r>
-      <w:r>
-        <w:rPr>
-          <w:rFonts w:ascii="arial" w:hAnsi="arial"/>
-          <w:color w:val="202529"/>
-          <w:spacing w:val="11"/>
-          <w:sz w:val="14"/>
-          <w:szCs w:val="14"/>
-        </w:rPr>
-        <w:t xml:space="preserve"> </w:t>
-      </w:r>
-      <w:r>
-        <w:rPr>
-          <w:rFonts w:ascii="arial" w:hAnsi="arial"/>
-          <w:color w:val="202529"/>
-          <w:spacing w:val="-2"/>
-          <w:sz w:val="14"/>
-          <w:szCs w:val="14"/>
-        </w:rPr>
-        <w:t xml:space="preserve">d'acceptació: </w:t>
-      </w:r>
-      <w:r>
-        <w:rPr>
-          <w:rFonts w:ascii="arial" w:hAnsi="arial"/>
-          <w:color w:val="202529"/>
           <w:spacing w:val="-2"/>
           <w:w w:val="105"/>
           <w:sz w:val="14"/>
           <w:szCs w:val="14"/>
         </w:rPr>
-        <w:t xml:space="preserve">Prova</w:t>
-      </w:r>
-    </w:p>
-    <w:p>
-      <w:pPr>
-        <w:pStyle w:val="Normal"/>
-        <w:spacing w:lineRule="auto" w:line="240" w:before="0" w:after="0"/>
-        <w:rPr>
-          <w:rFonts w:ascii="arial" w:hAnsi="arial"/>
-          <w:sz w:val="11"/>
-        </w:rPr>
-      </w:pPr>
-      <w:r>
-        <w:rPr>
-          <w:rFonts w:ascii="arial" w:hAnsi="arial"/>
-          <w:sz w:val="11"/>
-        </w:rPr>
-      </w:r>
-    </w:p>
-    <w:p>
-      <w:pPr>
-        <w:pStyle w:val="Normal"/>
-        <w:spacing w:lineRule="auto" w:line="240" w:before="67" w:after="0"/>
-        <w:rPr>
-          <w:rFonts w:ascii="arial" w:hAnsi="arial"/>
-          <w:sz w:val="11"/>
-        </w:rPr>
-      </w:pPr>
-      <w:r>
-        <w:rPr>
-          <w:rFonts w:ascii="arial" w:hAnsi="arial"/>
-          <w:sz w:val="11"/>
-        </w:rPr>
-      </w:r>
-    </w:p>
-    <w:p>
-      <w:pPr>
-        <w:pStyle w:val="Cosdeltext"/>
-        <w:ind w:left="0" w:right="0" w:hanging="0"/>
-        <w:rPr>
-          <w:sz w:val="20"/>
-          <w:szCs w:val="20"/>
-        </w:rPr>
-      </w:pPr>
-      <w:r>
-        <w:rPr>
-          <w:rFonts w:ascii="arial" w:hAnsi="arial"/>
-          <w:color w:val="202529"/>
-          <w:sz w:val="20"/>
-          <w:szCs w:val="20"/>
-        </w:rPr>
-        <w:t>DESCRIPCIÓ</w:t>
-      </w:r>
-      <w:r>
-        <w:rPr>
-          <w:rFonts w:ascii="arial" w:hAnsi="arial"/>
-          <w:color w:val="202529"/>
-          <w:spacing w:val="15"/>
-          <w:sz w:val="20"/>
-          <w:szCs w:val="20"/>
-        </w:rPr>
-        <w:t xml:space="preserve"> </w:t>
-      </w:r>
-      <w:r>
-        <w:rPr>
-          <w:rFonts w:ascii="arial" w:hAnsi="arial"/>
-          <w:color w:val="202529"/>
-          <w:sz w:val="20"/>
-          <w:szCs w:val="20"/>
-        </w:rPr>
-        <w:t>Verificació</w:t>
-      </w:r>
-      <w:r>
-        <w:rPr>
-          <w:rFonts w:ascii="arial" w:hAnsi="arial"/>
-          <w:color w:val="202529"/>
-          <w:spacing w:val="15"/>
-          <w:sz w:val="20"/>
-          <w:szCs w:val="20"/>
-        </w:rPr>
-        <w:t xml:space="preserve"> </w:t>
-      </w:r>
-      <w:r>
-        <w:rPr>
-          <w:rFonts w:ascii="arial" w:hAnsi="arial"/>
-          <w:color w:val="202529"/>
-          <w:spacing w:val="-2"/>
-          <w:sz w:val="20"/>
-          <w:szCs w:val="20"/>
-        </w:rPr>
-        <w:t>Interna:</w:t>
-      </w:r>
-    </w:p>
-    <w:p>
-      <w:pPr>
-        <w:pStyle w:val="Normal"/>
-        <w:spacing w:lineRule="auto" w:line="240" w:before="20" w:after="0"/>
-        <w:rPr>
-          <w:rFonts w:ascii="arial" w:hAnsi="arial"/>
-          <w:b/>
-          <w:b/>
-          <w:sz w:val="12"/>
-          <w:szCs w:val="12"/>
-        </w:rPr>
-      </w:pPr>
-      <w:r>
-        <w:rPr>
-          <w:rFonts w:ascii="arial" w:hAnsi="arial"/>
-          <w:b/>
-          <w:sz w:val="12"/>
-          <w:szCs w:val="12"/>
-        </w:rPr>
+        <w:t xml:space="preserve">Periodicitat: </w:t>
       </w:r>
     </w:p>
     <w:p>
@@ -8885,13 +8808,13 @@
           <w:sz w:val="14"/>
           <w:szCs w:val="14"/>
         </w:rPr>
-        <w:t xml:space="preserve">Descripció: Prova</w:t>
+        <w:t xml:space="preserve">Prova</w:t>
       </w:r>
     </w:p>
     <w:p>
       <w:pPr>
         <w:pStyle w:val="Normal"/>
-        <w:spacing w:lineRule="auto" w:line="240" w:before="34" w:after="0"/>
+        <w:spacing w:lineRule="auto" w:line="240" w:before="42" w:after="0"/>
         <w:rPr>
           <w:rFonts w:ascii="arial" w:hAnsi="arial"/>
           <w:sz w:val="14"/>
@@ -8921,12 +8844,276 @@
         <w:rPr>
           <w:rFonts w:ascii="arial" w:hAnsi="arial"/>
           <w:color w:val="202529"/>
+          <w:sz w:val="14"/>
+          <w:szCs w:val="14"/>
+        </w:rPr>
+        <w:t>Marges</w:t>
+      </w:r>
+      <w:r>
+        <w:rPr>
+          <w:rFonts w:ascii="arial" w:hAnsi="arial"/>
+          <w:color w:val="202529"/>
+          <w:spacing w:val="11"/>
+          <w:sz w:val="14"/>
+          <w:szCs w:val="14"/>
+        </w:rPr>
+        <w:t xml:space="preserve"> </w:t>
+      </w:r>
+      <w:r>
+        <w:rPr>
+          <w:rFonts w:ascii="arial" w:hAnsi="arial"/>
+          <w:color w:val="202529"/>
+          <w:spacing w:val="-2"/>
+          <w:sz w:val="14"/>
+          <w:szCs w:val="14"/>
+        </w:rPr>
+        <w:t xml:space="preserve">d'acceptació: </w:t>
+      </w:r>
+    </w:p>
+    <w:p>
+      <w:pPr>
+        <w:pStyle w:val="Normal"/>
+        <w:spacing w:before="0" w:after="0"/>
+        <w:ind w:left="0" w:right="0" w:hanging="0"/>
+        <w:jc w:val="left"/>
+        <w:rPr>
+          <w:sz w:val="14"/>
+          <w:szCs w:val="14"/>
+        </w:rPr>
+      </w:pPr>
+      <w:r>
+        <w:rPr>
+          <w:rFonts w:ascii="arial" w:hAnsi="arial"/>
+          <w:color w:val="202529"/>
           <w:spacing w:val="-2"/>
           <w:w w:val="105"/>
           <w:sz w:val="14"/>
           <w:szCs w:val="14"/>
         </w:rPr>
-        <w:t xml:space="preserve">Periodicitat: Prova</w:t>
+        <w:t xml:space="preserve">Prova</w:t>
+      </w:r>
+    </w:p>
+    <w:p>
+      <w:pPr>
+        <w:pStyle w:val="Normal"/>
+        <w:spacing w:lineRule="auto" w:line="240" w:before="0" w:after="0"/>
+        <w:rPr>
+          <w:rFonts w:ascii="arial" w:hAnsi="arial"/>
+          <w:sz w:val="14"/>
+          <w:szCs w:val="14"/>
+        </w:rPr>
+      </w:pPr>
+      <w:r>
+        <w:rPr>
+          <w:rFonts w:ascii="arial" w:hAnsi="arial"/>
+          <w:sz w:val="14"/>
+          <w:szCs w:val="14"/>
+        </w:rPr>
+      </w:r>
+    </w:p>
+    <w:p>
+      <w:pPr>
+        <w:pStyle w:val="Normal"/>
+        <w:spacing w:lineRule="auto" w:line="240" w:before="67" w:after="0"/>
+        <w:rPr>
+          <w:rFonts w:ascii="arial" w:hAnsi="arial"/>
+          <w:sz w:val="11"/>
+        </w:rPr>
+      </w:pPr>
+      <w:r>
+        <w:rPr>
+          <w:rFonts w:ascii="arial" w:hAnsi="arial"/>
+          <w:sz w:val="11"/>
+        </w:rPr>
+      </w:r>
+    </w:p>
+    <w:p>
+      <w:pPr>
+        <w:pStyle w:val="Cosdeltext"/>
+        <w:ind w:left="0" w:right="0" w:hanging="0"/>
+        <w:rPr>
+          <w:sz w:val="20"/>
+          <w:szCs w:val="20"/>
+        </w:rPr>
+      </w:pPr>
+      <w:r>
+        <w:rPr>
+          <w:rFonts w:ascii="arial" w:hAnsi="arial"/>
+          <w:color w:val="202529"/>
+          <w:sz w:val="20"/>
+          <w:szCs w:val="20"/>
+        </w:rPr>
+        <w:t>DESCRIPCIÓ</w:t>
+      </w:r>
+      <w:r>
+        <w:rPr>
+          <w:rFonts w:ascii="arial" w:hAnsi="arial"/>
+          <w:color w:val="202529"/>
+          <w:spacing w:val="15"/>
+          <w:sz w:val="20"/>
+          <w:szCs w:val="20"/>
+        </w:rPr>
+        <w:t xml:space="preserve"> </w:t>
+      </w:r>
+      <w:r>
+        <w:rPr>
+          <w:rFonts w:ascii="arial" w:hAnsi="arial"/>
+          <w:color w:val="202529"/>
+          <w:sz w:val="20"/>
+          <w:szCs w:val="20"/>
+        </w:rPr>
+        <w:t>Verificació</w:t>
+      </w:r>
+      <w:r>
+        <w:rPr>
+          <w:rFonts w:ascii="arial" w:hAnsi="arial"/>
+          <w:color w:val="202529"/>
+          <w:spacing w:val="15"/>
+          <w:sz w:val="20"/>
+          <w:szCs w:val="20"/>
+        </w:rPr>
+        <w:t xml:space="preserve"> </w:t>
+      </w:r>
+      <w:r>
+        <w:rPr>
+          <w:rFonts w:ascii="arial" w:hAnsi="arial"/>
+          <w:color w:val="202529"/>
+          <w:spacing w:val="-2"/>
+          <w:sz w:val="20"/>
+          <w:szCs w:val="20"/>
+        </w:rPr>
+        <w:t>Interna:</w:t>
+      </w:r>
+    </w:p>
+    <w:p>
+      <w:pPr>
+        <w:pStyle w:val="Normal"/>
+        <w:spacing w:lineRule="auto" w:line="240" w:before="20" w:after="0"/>
+        <w:rPr>
+          <w:rFonts w:ascii="arial" w:hAnsi="arial"/>
+          <w:b/>
+          <w:b/>
+          <w:sz w:val="14"/>
+          <w:szCs w:val="14"/>
+        </w:rPr>
+      </w:pPr>
+      <w:r>
+        <w:rPr>
+          <w:rFonts w:ascii="arial" w:hAnsi="arial"/>
+          <w:b/>
+          <w:sz w:val="14"/>
+          <w:szCs w:val="14"/>
+        </w:rPr>
+      </w:r>
+    </w:p>
+    <w:p>
+      <w:pPr>
+        <w:pStyle w:val="Normal"/>
+        <w:spacing w:before="0" w:after="0"/>
+        <w:ind w:left="0" w:right="0" w:hanging="0"/>
+        <w:jc w:val="left"/>
+        <w:rPr>
+          <w:sz w:val="14"/>
+          <w:szCs w:val="14"/>
+        </w:rPr>
+      </w:pPr>
+      <w:r>
+        <w:rPr>
+          <w:rFonts w:ascii="arial" w:hAnsi="arial"/>
+          <w:color w:val="202529"/>
+          <w:spacing w:val="-2"/>
+          <w:w w:val="105"/>
+          <w:sz w:val="14"/>
+          <w:szCs w:val="14"/>
+        </w:rPr>
+        <w:t xml:space="preserve">Descripció: </w:t>
+      </w:r>
+    </w:p>
+    <w:p>
+      <w:pPr>
+        <w:pStyle w:val="Normal"/>
+        <w:spacing w:before="0" w:after="0"/>
+        <w:ind w:left="0" w:right="0" w:hanging="0"/>
+        <w:jc w:val="left"/>
+        <w:rPr>
+          <w:sz w:val="14"/>
+          <w:szCs w:val="14"/>
+        </w:rPr>
+      </w:pPr>
+      <w:r>
+        <w:rPr>
+          <w:rFonts w:ascii="arial" w:hAnsi="arial"/>
+          <w:color w:val="202529"/>
+          <w:spacing w:val="-2"/>
+          <w:w w:val="105"/>
+          <w:sz w:val="14"/>
+          <w:szCs w:val="14"/>
+        </w:rPr>
+        <w:t xml:space="preserve">Prova</w:t>
+      </w:r>
+    </w:p>
+    <w:p>
+      <w:pPr>
+        <w:pStyle w:val="Normal"/>
+        <w:spacing w:lineRule="auto" w:line="240" w:before="34" w:after="0"/>
+        <w:rPr>
+          <w:rFonts w:ascii="arial" w:hAnsi="arial"/>
+          <w:sz w:val="14"/>
+          <w:szCs w:val="14"/>
+        </w:rPr>
+      </w:pPr>
+      <w:r>
+        <w:rPr>
+          <w:rFonts w:ascii="arial" w:hAnsi="arial"/>
+          <w:sz w:val="14"/>
+          <w:szCs w:val="14"/>
+        </w:rPr>
+      </w:r>
+    </w:p>
+    <w:p>
+      <w:pPr>
+        <w:pStyle w:val="Normal"/>
+        <w:spacing w:before="0" w:after="0"/>
+        <w:ind w:left="0" w:right="0" w:hanging="0"/>
+        <w:jc w:val="left"/>
+        <w:rPr>
+          <w:sz w:val="14"/>
+          <w:szCs w:val="14"/>
+        </w:rPr>
+      </w:pPr>
+      <w:r>
+        <w:rPr>
+          <w:rFonts w:ascii="arial" w:hAnsi="arial"/>
+          <w:color w:val="202529"/>
+          <w:spacing w:val="-2"/>
+          <w:w w:val="105"/>
+          <w:sz w:val="14"/>
+          <w:szCs w:val="14"/>
+        </w:rPr>
+        <w:t xml:space="preserve">Periodicitat: </w:t>
+      </w:r>
+    </w:p>
+    <w:p>
+      <w:pPr>
+        <w:pStyle w:val="Normal"/>
+        <w:spacing w:before="0" w:after="0"/>
+        <w:ind w:left="0" w:right="0" w:hanging="0"/>
+        <w:jc w:val="left"/>
+        <w:rPr>
+          <w:sz w:val="14"/>
+          <w:szCs w:val="14"/>
+        </w:rPr>
+      </w:pPr>
+      <w:r>
+        <w:rPr>
+          <w:rFonts w:ascii="arial" w:hAnsi="arial"/>
+          <w:color w:val="202529"/>
+          <w:spacing w:val="-2"/>
+          <w:w w:val="105"/>
+          <w:sz w:val="14"/>
+          <w:szCs w:val="14"/>
+        </w:rPr>
+        <w:t xml:space="preserve">Prova</w:t>
       </w:r>
     </w:p>
     <w:p>
@@ -8987,6 +9174,18 @@
         </w:rPr>
         <w:t xml:space="preserve">d'acceptació: </w:t>
       </w:r>
+    </w:p>
+    <w:p>
+      <w:pPr>
+        <w:pStyle w:val="Normal"/>
+        <w:spacing w:before="1" w:after="0"/>
+        <w:ind w:left="0" w:right="0" w:hanging="0"/>
+        <w:jc w:val="left"/>
+        <w:rPr>
+          <w:sz w:val="14"/>
+          <w:szCs w:val="14"/>
+        </w:rPr>
+      </w:pPr>
       <w:r>
         <w:rPr>
           <w:rFonts w:ascii="arial" w:hAnsi="arial"/>
@@ -9097,14 +9296,16 @@
           <w:rFonts w:ascii="arial" w:hAnsi="arial"/>
           <w:b/>
           <w:b/>
-          <w:sz w:val="11"/>
-        </w:rPr>
-      </w:pPr>
-      <w:r>
-        <w:rPr>
-          <w:rFonts w:ascii="arial" w:hAnsi="arial"/>
-          <w:b/>
-          <w:sz w:val="11"/>
+          <w:sz w:val="14"/>
+          <w:szCs w:val="14"/>
+        </w:rPr>
+      </w:pPr>
+      <w:r>
+        <w:rPr>
+          <w:rFonts w:ascii="arial" w:hAnsi="arial"/>
+          <w:b/>
+          <w:sz w:val="14"/>
+          <w:szCs w:val="14"/>
         </w:rPr>
       </w:r>
     </w:p>
@@ -9128,25 +9329,7 @@
           <w:sz w:val="14"/>
           <w:szCs w:val="14"/>
         </w:rPr>
-        <w:t xml:space="preserve">Descripció: Prova</w:t>
-      </w:r>
-    </w:p>
-    <w:p>
-      <w:pPr>
-        <w:pStyle w:val="Normal"/>
-        <w:spacing w:lineRule="auto" w:line="240" w:before="35" w:after="0"/>
-        <w:rPr>
-          <w:rFonts w:ascii="arial" w:hAnsi="arial"/>
-          <w:sz w:val="14"/>
-          <w:szCs w:val="14"/>
-        </w:rPr>
-      </w:pPr>
-      <w:r>
-        <w:rPr>
-          <w:rFonts w:ascii="arial" w:hAnsi="arial"/>
-          <w:sz w:val="14"/>
-          <w:szCs w:val="14"/>
-        </w:rPr>
+        <w:t xml:space="preserve">Descripció: </w:t>
       </w:r>
     </w:p>
     <w:p>
@@ -9169,13 +9352,13 @@
           <w:sz w:val="14"/>
           <w:szCs w:val="14"/>
         </w:rPr>
-        <w:t xml:space="preserve">Periodicitat: Prova</w:t>
+        <w:t xml:space="preserve">Prova</w:t>
       </w:r>
     </w:p>
     <w:p>
       <w:pPr>
         <w:pStyle w:val="Normal"/>
-        <w:spacing w:lineRule="auto" w:line="240" w:before="42" w:after="0"/>
+        <w:spacing w:lineRule="auto" w:line="240" w:before="35" w:after="0"/>
         <w:rPr>
           <w:rFonts w:ascii="arial" w:hAnsi="arial"/>
           <w:sz w:val="14"/>
@@ -9205,41 +9388,12 @@
         <w:rPr>
           <w:rFonts w:ascii="arial" w:hAnsi="arial"/>
           <w:color w:val="202529"/>
-          <w:sz w:val="14"/>
-          <w:szCs w:val="14"/>
-        </w:rPr>
-        <w:t>Marges</w:t>
-      </w:r>
-      <w:r>
-        <w:rPr>
-          <w:rFonts w:ascii="arial" w:hAnsi="arial"/>
-          <w:color w:val="202529"/>
-          <w:spacing w:val="11"/>
-          <w:sz w:val="14"/>
-          <w:szCs w:val="14"/>
-        </w:rPr>
-        <w:t xml:space="preserve"> </w:t>
-      </w:r>
-      <w:r>
-        <w:rPr>
-          <w:rFonts w:ascii="arial" w:hAnsi="arial"/>
-          <w:color w:val="202529"/>
-          <w:spacing w:val="-2"/>
-          <w:sz w:val="14"/>
-          <w:szCs w:val="14"/>
-        </w:rPr>
-        <w:t xml:space="preserve">d'acceptació: </w:t>
-      </w:r>
-      <w:r>
-        <w:rPr>
-          <w:rFonts w:ascii="arial" w:hAnsi="arial"/>
-          <w:color w:val="202529"/>
           <w:spacing w:val="-2"/>
           <w:w w:val="105"/>
           <w:sz w:val="14"/>
           <w:szCs w:val="14"/>
         </w:rPr>
-        <w:t xml:space="preserve">Prova</w:t>
+        <w:t xml:space="preserve">Periodicitat: </w:t>
       </w:r>
     </w:p>
     <w:p>
@@ -9254,7 +9408,33 @@
         </w:rPr>
       </w:pPr>
       <w:r>
-        <w:rPr/>
+        <w:rPr>
+          <w:rFonts w:ascii="arial" w:hAnsi="arial"/>
+          <w:color w:val="202529"/>
+          <w:spacing w:val="-2"/>
+          <w:w w:val="105"/>
+          <w:sz w:val="14"/>
+          <w:szCs w:val="14"/>
+        </w:rPr>
+        <w:t xml:space="preserve">Prova</w:t>
+      </w:r>
+    </w:p>
+    <w:p>
+      <w:pPr>
+        <w:pStyle w:val="Normal"/>
+        <w:spacing w:lineRule="auto" w:line="240" w:before="42" w:after="0"/>
+        <w:rPr>
+          <w:rFonts w:ascii="arial" w:hAnsi="arial"/>
+          <w:sz w:val="14"/>
+          <w:szCs w:val="14"/>
+        </w:rPr>
+      </w:pPr>
+      <w:r>
+        <w:rPr>
+          <w:rFonts w:ascii="arial" w:hAnsi="arial"/>
+          <w:sz w:val="14"/>
+          <w:szCs w:val="14"/>
+        </w:rPr>
       </w:r>
     </w:p>
     <w:p>
@@ -9269,49 +9449,33 @@
         </w:rPr>
       </w:pPr>
       <w:r>
-        <w:rPr/>
-      </w:r>
-    </w:p>
-    <w:p>
-      <w:pPr>
-        <w:pStyle w:val="Cosdeltext"/>
-        <w:spacing w:before="0" w:after="0"/>
-        <w:ind w:left="0" w:right="0" w:hanging="0"/>
-        <w:jc w:val="left"/>
-        <w:rPr>
-          <w:sz w:val="20"/>
-          <w:szCs w:val="20"/>
-        </w:rPr>
-      </w:pPr>
-      <w:r>
-        <w:rPr>
-          <w:rFonts w:eastAsia="Liberation Sans" w:cs="Liberation Sans" w:ascii="arial" w:hAnsi="arial"/>
-          <w:b/>
-          <w:bCs/>
+        <w:rPr>
+          <w:rFonts w:ascii="arial" w:hAnsi="arial"/>
+          <w:color w:val="202529"/>
+          <w:sz w:val="14"/>
+          <w:szCs w:val="14"/>
+        </w:rPr>
+        <w:t>Marges</w:t>
+      </w:r>
+      <w:r>
+        <w:rPr>
+          <w:rFonts w:ascii="arial" w:hAnsi="arial"/>
+          <w:color w:val="202529"/>
+          <w:spacing w:val="11"/>
+          <w:sz w:val="14"/>
+          <w:szCs w:val="14"/>
+        </w:rPr>
+        <w:t xml:space="preserve"> </w:t>
+      </w:r>
+      <w:r>
+        <w:rPr>
+          <w:rFonts w:ascii="arial" w:hAnsi="arial"/>
           <w:color w:val="202529"/>
           <w:spacing w:val="-2"/>
-          <w:w w:val="105"/>
-          <w:kern w:val="0"/>
-          <w:sz w:val="20"/>
-          <w:szCs w:val="20"/>
-          <w:lang w:val="ca-ES" w:eastAsia="en-US" w:bidi="ar-SA"/>
-        </w:rPr>
-        <w:t>MODIFICACIONS:</w:t>
-      </w:r>
-    </w:p>
-    <w:p>
-      <w:pPr>
-        <w:pStyle w:val="Cosdeltext"/>
-        <w:spacing w:before="0" w:after="0"/>
-        <w:ind w:left="0" w:right="0" w:hanging="0"/>
-        <w:jc w:val="left"/>
-        <w:rPr>
-          <w:sz w:val="20"/>
-          <w:szCs w:val="20"/>
-        </w:rPr>
-      </w:pPr>
-      <w:r>
-        <w:rPr/>
+          <w:sz w:val="14"/>
+          <w:szCs w:val="14"/>
+        </w:rPr>
+        <w:t xml:space="preserve">d'acceptació: </w:t>
       </w:r>
     </w:p>
     <w:p>
@@ -9321,25 +9485,20 @@
         <w:ind w:left="0" w:right="0" w:hanging="0"/>
         <w:jc w:val="left"/>
         <w:rPr>
-          <w:b w:val="false"/>
-          <w:b w:val="false"/>
-          <w:bCs w:val="false"/>
-        </w:rPr>
-      </w:pPr>
-      <w:r>
-        <w:rPr>
-          <w:rFonts w:eastAsia="Liberation Sans" w:cs="Liberation Sans" w:ascii="arial" w:hAnsi="arial"/>
-          <w:b w:val="false"/>
-          <w:bCs w:val="false"/>
+          <w:sz w:val="14"/>
+          <w:szCs w:val="14"/>
+        </w:rPr>
+      </w:pPr>
+      <w:r>
+        <w:rPr>
+          <w:rFonts w:ascii="arial" w:hAnsi="arial"/>
           <w:color w:val="202529"/>
           <w:spacing w:val="-2"/>
           <w:w w:val="105"/>
-          <w:kern w:val="0"/>
           <w:sz w:val="14"/>
           <w:szCs w:val="14"/>
-          <w:lang w:val="ca-ES" w:eastAsia="en-US" w:bidi="ar-SA"/>
-        </w:rPr>
-        <w:t xml:space="preserve">Motiu: </w:t>
+        </w:rPr>
+        <w:t xml:space="preserve">Prova</w:t>
       </w:r>
     </w:p>
     <w:sectPr>

</xml_diff>